<commit_message>
Updating with peer review edits
</commit_message>
<xml_diff>
--- a/lis 4220 combined profiles and additional information brigitte kirchner.docx
+++ b/lis 4220 combined profiles and additional information brigitte kirchner.docx
@@ -207,8 +207,6 @@
         </w:rPr>
         <w:t>Mayernik</w:t>
       </w:r>
-      <w:bookmarkStart w:id="0" w:name="_GoBack"/>
-      <w:bookmarkEnd w:id="0"/>
       <w:proofErr w:type="spellEnd"/>
     </w:p>
     <w:p>
@@ -302,15 +300,7 @@
           <w:sz w:val="24"/>
           <w:szCs w:val="24"/>
         </w:rPr>
-        <w:t xml:space="preserve"> are from a series of six experiments done in a study by</w:t>
-      </w:r>
-      <w:r>
-        <w:rPr>
-          <w:rFonts w:ascii="Times New Roman" w:hAnsi="Times New Roman" w:cs="Times New Roman"/>
-          <w:sz w:val="24"/>
-          <w:szCs w:val="24"/>
-        </w:rPr>
-        <w:t xml:space="preserve"> Caroline Curwen, a PhD candidate at the University of Sheffield, entitled </w:t>
+        <w:t xml:space="preserve"> are from a series of six experiments done in a study by Caroline Curwen, a PhD candidate at the University of Sheffield, entitled </w:t>
       </w:r>
       <w:r>
         <w:rPr>
@@ -403,31 +393,7 @@
           <w:sz w:val="24"/>
           <w:szCs w:val="24"/>
         </w:rPr>
-        <w:t xml:space="preserve"> treble clef, bass clef, and as a word)</w:t>
-      </w:r>
-      <w:r>
-        <w:rPr>
-          <w:rFonts w:ascii="Times New Roman" w:hAnsi="Times New Roman" w:cs="Times New Roman"/>
-          <w:sz w:val="24"/>
-          <w:szCs w:val="24"/>
-        </w:rPr>
-        <w:t xml:space="preserve"> and a color</w:t>
-      </w:r>
-      <w:r>
-        <w:rPr>
-          <w:rFonts w:ascii="Times New Roman" w:hAnsi="Times New Roman" w:cs="Times New Roman"/>
-          <w:sz w:val="24"/>
-          <w:szCs w:val="24"/>
-        </w:rPr>
-        <w:t xml:space="preserve">, </w:t>
-      </w:r>
-      <w:r>
-        <w:rPr>
-          <w:rFonts w:ascii="Times New Roman" w:hAnsi="Times New Roman" w:cs="Times New Roman"/>
-          <w:sz w:val="24"/>
-          <w:szCs w:val="24"/>
-        </w:rPr>
-        <w:t xml:space="preserve">using both a group of synesthetes as well as a control group to test for reaction times, congruency/incongruency, and variance of responses when only shown the stimuli in certain intervals. </w:t>
+        <w:t xml:space="preserve"> treble clef, bass clef, and as a word) and a color, using both a group of synesthetes as well as a control group to test for reaction times, congruency/incongruency, and variance of responses when only shown the stimuli in certain intervals. </w:t>
       </w:r>
     </w:p>
     <w:p>
@@ -480,23 +446,7 @@
           <w:sz w:val="24"/>
           <w:szCs w:val="24"/>
         </w:rPr>
-        <w:t xml:space="preserve"> in September 2020,</w:t>
-      </w:r>
-      <w:r>
-        <w:rPr>
-          <w:rFonts w:ascii="Times New Roman" w:hAnsi="Times New Roman" w:cs="Times New Roman"/>
-          <w:sz w:val="24"/>
-          <w:szCs w:val="24"/>
-        </w:rPr>
-        <w:t xml:space="preserve"> updated in November 2020,</w:t>
-      </w:r>
-      <w:r>
-        <w:rPr>
-          <w:rFonts w:ascii="Times New Roman" w:hAnsi="Times New Roman" w:cs="Times New Roman"/>
-          <w:sz w:val="24"/>
-          <w:szCs w:val="24"/>
-        </w:rPr>
-        <w:t xml:space="preserve"> and have a total of 12 </w:t>
+        <w:t xml:space="preserve"> in September 2020, updated in November 2020, and have a total of 12 </w:t>
       </w:r>
       <w:r>
         <w:rPr>
@@ -530,39 +480,7 @@
           <w:sz w:val="24"/>
           <w:szCs w:val="24"/>
         </w:rPr>
-        <w:t xml:space="preserve">, there are some areas where the metadata could be enriched and improved upon. </w:t>
-      </w:r>
-      <w:r>
-        <w:rPr>
-          <w:rFonts w:ascii="Times New Roman" w:hAnsi="Times New Roman" w:cs="Times New Roman"/>
-          <w:sz w:val="24"/>
-          <w:szCs w:val="24"/>
-        </w:rPr>
-        <w:t>T</w:t>
-      </w:r>
-      <w:r>
-        <w:rPr>
-          <w:rFonts w:ascii="Times New Roman" w:hAnsi="Times New Roman" w:cs="Times New Roman"/>
-          <w:sz w:val="24"/>
-          <w:szCs w:val="24"/>
-        </w:rPr>
-        <w:t xml:space="preserve">here doesn’t appear to be an explicit, published study </w:t>
-      </w:r>
-      <w:r>
-        <w:rPr>
-          <w:rFonts w:ascii="Times New Roman" w:hAnsi="Times New Roman" w:cs="Times New Roman"/>
-          <w:sz w:val="24"/>
-          <w:szCs w:val="24"/>
-        </w:rPr>
-        <w:t>as far as I’m aware</w:t>
-      </w:r>
-      <w:r>
-        <w:rPr>
-          <w:rFonts w:ascii="Times New Roman" w:hAnsi="Times New Roman" w:cs="Times New Roman"/>
-          <w:sz w:val="24"/>
-          <w:szCs w:val="24"/>
-        </w:rPr>
-        <w:t xml:space="preserve">, just references to a conference proceeding where the data may have been presented, and other publications by Curwen previously that mention music-color synesthesia. </w:t>
+        <w:t xml:space="preserve">, there are some areas where the metadata could be enriched and improved upon. There doesn’t appear to be an explicit, published study as far as I’m aware, just references to a conference proceeding where the data may have been presented, and other publications by Curwen previously that mention music-color synesthesia. </w:t>
       </w:r>
     </w:p>
     <w:p>
@@ -601,7 +519,23 @@
           <w:szCs w:val="24"/>
         </w:rPr>
         <w:tab/>
-        <w:t xml:space="preserve">The data in this study are primarily quantitative, and measure things like reaction times in milliseconds to stimuli, calculations and other analyses of color perception, congruency and incongruency of matching the musical key to a particular color through various visual means, ANOVA correlation data and analyses between a control group and a group of synesthetes, and data involving repeating measures of music, as well as data involving very specific amounts of </w:t>
+        <w:t>The data in this study are primarily quantitative, and measure things like reaction times in milliseconds to stimuli, calculations and other analyses of color perception, congruency and incongruency of matching the musical key to a particular color through various visual means, A</w:t>
+      </w:r>
+      <w:r>
+        <w:rPr>
+          <w:rFonts w:ascii="Times New Roman" w:hAnsi="Times New Roman" w:cs="Times New Roman"/>
+          <w:sz w:val="24"/>
+          <w:szCs w:val="24"/>
+        </w:rPr>
+        <w:t>nalysis of variance (ANOVA)</w:t>
+      </w:r>
+      <w:r>
+        <w:rPr>
+          <w:rFonts w:ascii="Times New Roman" w:hAnsi="Times New Roman" w:cs="Times New Roman"/>
+          <w:sz w:val="24"/>
+          <w:szCs w:val="24"/>
+        </w:rPr>
+        <w:t xml:space="preserve"> correlation data between a control group and a group of synesthetes, and data involving repeating measures of music, as well as data involving very </w:t>
       </w:r>
       <w:r>
         <w:rPr>
@@ -610,7 +544,25 @@
           <w:szCs w:val="24"/>
         </w:rPr>
         <w:lastRenderedPageBreak/>
-        <w:t xml:space="preserve">time (in milliseconds) in which the stimuli was shown in comparison to the number of errors made by the participants. Most of the data appears to have been collected and analyzed through IBM’s </w:t>
+        <w:t xml:space="preserve">specific amounts of time (in milliseconds) in which the stimuli </w:t>
+      </w:r>
+      <w:proofErr w:type="gramStart"/>
+      <w:r>
+        <w:rPr>
+          <w:rFonts w:ascii="Times New Roman" w:hAnsi="Times New Roman" w:cs="Times New Roman"/>
+          <w:sz w:val="24"/>
+          <w:szCs w:val="24"/>
+        </w:rPr>
+        <w:t>was</w:t>
+      </w:r>
+      <w:proofErr w:type="gramEnd"/>
+      <w:r>
+        <w:rPr>
+          <w:rFonts w:ascii="Times New Roman" w:hAnsi="Times New Roman" w:cs="Times New Roman"/>
+          <w:sz w:val="24"/>
+          <w:szCs w:val="24"/>
+        </w:rPr>
+        <w:t xml:space="preserve"> shown in comparison to the number of errors made by the participants. Most of the data appears to have been collected and analyzed through IBM’s </w:t>
       </w:r>
       <w:r>
         <w:rPr>
@@ -1595,23 +1547,7 @@
           <w:sz w:val="24"/>
           <w:szCs w:val="24"/>
         </w:rPr>
-        <w:t>For the purposes of this project, determining a repository to store the</w:t>
-      </w:r>
-      <w:r>
-        <w:rPr>
-          <w:rFonts w:ascii="Times New Roman" w:hAnsi="Times New Roman" w:cs="Times New Roman"/>
-          <w:sz w:val="24"/>
-          <w:szCs w:val="24"/>
-        </w:rPr>
-        <w:t>se</w:t>
-      </w:r>
-      <w:r>
-        <w:rPr>
-          <w:rFonts w:ascii="Times New Roman" w:hAnsi="Times New Roman" w:cs="Times New Roman"/>
-          <w:sz w:val="24"/>
-          <w:szCs w:val="24"/>
-        </w:rPr>
-        <w:t xml:space="preserve"> datasets was challenging in a few respects. After searching through the Registry of Research data Repositories, I found a repository called </w:t>
+        <w:t xml:space="preserve">For the purposes of this project, determining a repository to store these datasets was challenging in a few respects. After searching through the Registry of Research data Repositories, I found a repository called </w:t>
       </w:r>
       <w:proofErr w:type="spellStart"/>
       <w:r>
@@ -2693,7 +2629,65 @@
           <w:sz w:val="24"/>
           <w:szCs w:val="24"/>
         </w:rPr>
-        <w:t xml:space="preserve">. Research data and datasets must also be submitted with a codebook, which will contain all the relevant metadata to help another research interpret the data. There is a maximum file size of 5 GB, though larger submissions may be accepted upon request. Their specifications on metadata vary from type of object to type of object—from what I can gather from that “Other” form, it appears to be in the Dublin Core metadata schema. They also have preferred file formats; for tabular data – which is the kind that are in Curwen’s datasets – they prefer .csv files, though they will also accept .sav or .xlsx </w:t>
+        <w:t>. Research data and datasets must also be submitted with a codebook, which will contain all the relevant metadata to help another research</w:t>
+      </w:r>
+      <w:r>
+        <w:rPr>
+          <w:rFonts w:ascii="Times New Roman" w:hAnsi="Times New Roman" w:cs="Times New Roman"/>
+          <w:sz w:val="24"/>
+          <w:szCs w:val="24"/>
+        </w:rPr>
+        <w:t>er</w:t>
+      </w:r>
+      <w:r>
+        <w:rPr>
+          <w:rFonts w:ascii="Times New Roman" w:hAnsi="Times New Roman" w:cs="Times New Roman"/>
+          <w:sz w:val="24"/>
+          <w:szCs w:val="24"/>
+        </w:rPr>
+        <w:t xml:space="preserve"> interpret the data.</w:t>
+      </w:r>
+      <w:r>
+        <w:rPr>
+          <w:rFonts w:ascii="Times New Roman" w:hAnsi="Times New Roman" w:cs="Times New Roman"/>
+          <w:sz w:val="24"/>
+          <w:szCs w:val="24"/>
+        </w:rPr>
+        <w:t xml:space="preserve"> Some of this metadata includes </w:t>
+      </w:r>
+      <w:r>
+        <w:rPr>
+          <w:rFonts w:ascii="Times New Roman" w:hAnsi="Times New Roman" w:cs="Times New Roman"/>
+          <w:sz w:val="24"/>
+          <w:szCs w:val="24"/>
+        </w:rPr>
+        <w:t xml:space="preserve">what the variable names are and what they mean, any coding or structuring of the data, and the layout of the data collection (“Submission Guidelines for Supplementary Materials in </w:t>
+      </w:r>
+      <w:proofErr w:type="spellStart"/>
+      <w:r>
+        <w:rPr>
+          <w:rFonts w:ascii="Times New Roman" w:hAnsi="Times New Roman" w:cs="Times New Roman"/>
+          <w:sz w:val="24"/>
+          <w:szCs w:val="24"/>
+        </w:rPr>
+        <w:t>PsychArchives</w:t>
+      </w:r>
+      <w:proofErr w:type="spellEnd"/>
+      <w:r>
+        <w:rPr>
+          <w:rFonts w:ascii="Times New Roman" w:hAnsi="Times New Roman" w:cs="Times New Roman"/>
+          <w:sz w:val="24"/>
+          <w:szCs w:val="24"/>
+        </w:rPr>
+        <w:t xml:space="preserve">”, n.d.). </w:t>
+      </w:r>
+      <w:r>
+        <w:rPr>
+          <w:rFonts w:ascii="Times New Roman" w:hAnsi="Times New Roman" w:cs="Times New Roman"/>
+          <w:sz w:val="24"/>
+          <w:szCs w:val="24"/>
+        </w:rPr>
+        <w:t xml:space="preserve">There is a maximum file size of 5 GB, though larger submissions may be accepted upon request. Their specifications on metadata vary from type of object to type of object—from what I can gather </w:t>
       </w:r>
       <w:r>
         <w:rPr>
@@ -2702,7 +2696,7 @@
           <w:szCs w:val="24"/>
         </w:rPr>
         <w:lastRenderedPageBreak/>
-        <w:t>formats if necessary along with the .csv files (p. 1). All of this information seems like it would fit within the Submission Information Pack</w:t>
+        <w:t>from that “Other” form, it appears to be in the Dublin Core metadata schema. They also have preferred file formats; for tabular data – which is the kind that are in Curwen’s datasets – they prefer .csv files, though they will also accept .sav or .xlsx formats if necessary along with the .csv files (p. 1). All of this information seems like it would fit within the Submission Information Pack</w:t>
       </w:r>
       <w:r>
         <w:rPr>
@@ -2998,6 +2992,7 @@
           <w:sz w:val="24"/>
           <w:szCs w:val="24"/>
         </w:rPr>
+        <w:lastRenderedPageBreak/>
         <w:tab/>
         <w:t xml:space="preserve">The way one searches for the available datasets is also different from </w:t>
       </w:r>
@@ -3079,8 +3074,264 @@
           <w:sz w:val="24"/>
           <w:szCs w:val="24"/>
         </w:rPr>
-        <w:t xml:space="preserve">, on the other hand, has many different ways to access the data, including searching, browsing by category, browsing by </w:t>
-      </w:r>
+        <w:t>, on the other hand, has many different ways to access the data, including searching, browsing by category, browsing by subject, and can filter once you’ve searched for data. Once you’ve found a dataset, you can download the associated files directly. The metadata that is displayed on each platform is different as well—</w:t>
+      </w:r>
+      <w:proofErr w:type="spellStart"/>
+      <w:r>
+        <w:rPr>
+          <w:rFonts w:ascii="Times New Roman" w:hAnsi="Times New Roman" w:cs="Times New Roman"/>
+          <w:bCs/>
+          <w:sz w:val="24"/>
+          <w:szCs w:val="24"/>
+        </w:rPr>
+        <w:t>PsychArchives</w:t>
+      </w:r>
+      <w:proofErr w:type="spellEnd"/>
+      <w:r>
+        <w:rPr>
+          <w:rFonts w:ascii="Times New Roman" w:hAnsi="Times New Roman" w:cs="Times New Roman"/>
+          <w:bCs/>
+          <w:sz w:val="24"/>
+          <w:szCs w:val="24"/>
+        </w:rPr>
+        <w:t xml:space="preserve">, probably due to the breadth of objects they store in the repository uses Dublin Core elements, while </w:t>
+      </w:r>
+      <w:proofErr w:type="spellStart"/>
+      <w:r>
+        <w:rPr>
+          <w:rFonts w:ascii="Times New Roman" w:hAnsi="Times New Roman" w:cs="Times New Roman"/>
+          <w:bCs/>
+          <w:sz w:val="24"/>
+          <w:szCs w:val="24"/>
+        </w:rPr>
+        <w:t>PsychData</w:t>
+      </w:r>
+      <w:proofErr w:type="spellEnd"/>
+      <w:r>
+        <w:rPr>
+          <w:rFonts w:ascii="Times New Roman" w:hAnsi="Times New Roman" w:cs="Times New Roman"/>
+          <w:bCs/>
+          <w:sz w:val="24"/>
+          <w:szCs w:val="24"/>
+        </w:rPr>
+        <w:t xml:space="preserve"> appears to use both Dublin Core and </w:t>
+      </w:r>
+      <w:r>
+        <w:rPr>
+          <w:rFonts w:ascii="Times New Roman" w:hAnsi="Times New Roman" w:cs="Times New Roman"/>
+          <w:bCs/>
+          <w:sz w:val="24"/>
+          <w:szCs w:val="24"/>
+        </w:rPr>
+        <w:t>DDI standards.</w:t>
+      </w:r>
+      <w:r>
+        <w:rPr>
+          <w:rFonts w:ascii="Times New Roman" w:hAnsi="Times New Roman" w:cs="Times New Roman"/>
+          <w:bCs/>
+          <w:sz w:val="24"/>
+          <w:szCs w:val="24"/>
+        </w:rPr>
+        <w:t xml:space="preserve"> </w:t>
+      </w:r>
+      <w:r>
+        <w:rPr>
+          <w:rFonts w:ascii="Times New Roman" w:hAnsi="Times New Roman" w:cs="Times New Roman"/>
+          <w:bCs/>
+          <w:sz w:val="24"/>
+          <w:szCs w:val="24"/>
+        </w:rPr>
+        <w:t>What appears to be included in the Dissemination Information Package</w:t>
+      </w:r>
+      <w:r>
+        <w:rPr>
+          <w:rFonts w:ascii="Times New Roman" w:hAnsi="Times New Roman" w:cs="Times New Roman"/>
+          <w:bCs/>
+          <w:sz w:val="24"/>
+          <w:szCs w:val="24"/>
+        </w:rPr>
+        <w:t xml:space="preserve"> (DIP)</w:t>
+      </w:r>
+      <w:r>
+        <w:rPr>
+          <w:rFonts w:ascii="Times New Roman" w:hAnsi="Times New Roman" w:cs="Times New Roman"/>
+          <w:bCs/>
+          <w:sz w:val="24"/>
+          <w:szCs w:val="24"/>
+        </w:rPr>
+        <w:t xml:space="preserve"> are </w:t>
+      </w:r>
+      <w:r>
+        <w:rPr>
+          <w:rFonts w:ascii="Times New Roman" w:hAnsi="Times New Roman" w:cs="Times New Roman"/>
+          <w:bCs/>
+          <w:sz w:val="24"/>
+          <w:szCs w:val="24"/>
+        </w:rPr>
+        <w:t xml:space="preserve">the enhancement of the metadata and data deposited—by introducing and including controlled vocabularies, which isn’t really touched upon much in the submission part. The DIP would also, potentially assign a DOI to the research data, and provide linking to the study the data is supplemental to. All in all, if one is still able to submit data to </w:t>
+      </w:r>
+      <w:proofErr w:type="spellStart"/>
+      <w:r>
+        <w:rPr>
+          <w:rFonts w:ascii="Times New Roman" w:hAnsi="Times New Roman" w:cs="Times New Roman"/>
+          <w:bCs/>
+          <w:sz w:val="24"/>
+          <w:szCs w:val="24"/>
+        </w:rPr>
+        <w:t>PsychData</w:t>
+      </w:r>
+      <w:proofErr w:type="spellEnd"/>
+      <w:r>
+        <w:rPr>
+          <w:rFonts w:ascii="Times New Roman" w:hAnsi="Times New Roman" w:cs="Times New Roman"/>
+          <w:bCs/>
+          <w:sz w:val="24"/>
+          <w:szCs w:val="24"/>
+        </w:rPr>
+        <w:t xml:space="preserve">, it would be a worthwhile repository for Curwen’s datasets on music-color synesthesia. </w:t>
+      </w:r>
+    </w:p>
+    <w:p>
+      <w:pPr>
+        <w:spacing w:after="0" w:line="480" w:lineRule="auto"/>
+        <w:jc w:val="center"/>
+        <w:rPr>
+          <w:rFonts w:ascii="Times New Roman" w:hAnsi="Times New Roman" w:cs="Times New Roman"/>
+          <w:b/>
+          <w:bCs/>
+          <w:sz w:val="24"/>
+          <w:szCs w:val="24"/>
+        </w:rPr>
+      </w:pPr>
+      <w:r>
+        <w:rPr>
+          <w:rFonts w:ascii="Times New Roman" w:hAnsi="Times New Roman" w:cs="Times New Roman"/>
+          <w:b/>
+          <w:bCs/>
+          <w:sz w:val="24"/>
+          <w:szCs w:val="24"/>
+        </w:rPr>
+        <w:t>Additional Information</w:t>
+      </w:r>
+    </w:p>
+    <w:p>
+      <w:pPr>
+        <w:spacing w:after="0" w:line="480" w:lineRule="auto"/>
+        <w:rPr>
+          <w:rFonts w:ascii="Times New Roman" w:hAnsi="Times New Roman" w:cs="Times New Roman"/>
+          <w:bCs/>
+          <w:sz w:val="24"/>
+          <w:szCs w:val="24"/>
+        </w:rPr>
+      </w:pPr>
+      <w:r>
+        <w:rPr>
+          <w:rFonts w:ascii="Times New Roman" w:hAnsi="Times New Roman" w:cs="Times New Roman"/>
+          <w:b/>
+          <w:bCs/>
+          <w:sz w:val="24"/>
+          <w:szCs w:val="24"/>
+        </w:rPr>
+        <w:t>Data citation</w:t>
+      </w:r>
+    </w:p>
+    <w:p>
+      <w:pPr>
+        <w:spacing w:after="0" w:line="480" w:lineRule="auto"/>
+        <w:rPr>
+          <w:rFonts w:ascii="Times New Roman" w:hAnsi="Times New Roman" w:cs="Times New Roman"/>
+          <w:bCs/>
+          <w:sz w:val="24"/>
+          <w:szCs w:val="24"/>
+        </w:rPr>
+      </w:pPr>
+      <w:r>
+        <w:rPr>
+          <w:rFonts w:ascii="Times New Roman" w:hAnsi="Times New Roman" w:cs="Times New Roman"/>
+          <w:bCs/>
+          <w:sz w:val="24"/>
+          <w:szCs w:val="24"/>
+        </w:rPr>
+        <w:tab/>
+      </w:r>
+      <w:r>
+        <w:rPr>
+          <w:rFonts w:ascii="Times New Roman" w:hAnsi="Times New Roman" w:cs="Times New Roman"/>
+          <w:bCs/>
+          <w:sz w:val="24"/>
+          <w:szCs w:val="24"/>
+        </w:rPr>
+        <w:t xml:space="preserve">As there is no study available or published by Curwen that details this data, having a consistent citation would be extremely important for anyone who might need to find this dataset. </w:t>
+      </w:r>
+      <w:r>
+        <w:rPr>
+          <w:rFonts w:ascii="Times New Roman" w:hAnsi="Times New Roman" w:cs="Times New Roman"/>
+          <w:bCs/>
+          <w:sz w:val="24"/>
+          <w:szCs w:val="24"/>
+        </w:rPr>
+        <w:t xml:space="preserve">As this dataset was given a DOI through </w:t>
+      </w:r>
+      <w:proofErr w:type="spellStart"/>
+      <w:r>
+        <w:rPr>
+          <w:rFonts w:ascii="Times New Roman" w:hAnsi="Times New Roman" w:cs="Times New Roman"/>
+          <w:bCs/>
+          <w:sz w:val="24"/>
+          <w:szCs w:val="24"/>
+        </w:rPr>
+        <w:t>DataCite</w:t>
+      </w:r>
+      <w:proofErr w:type="spellEnd"/>
+      <w:r>
+        <w:rPr>
+          <w:rFonts w:ascii="Times New Roman" w:hAnsi="Times New Roman" w:cs="Times New Roman"/>
+          <w:bCs/>
+          <w:sz w:val="24"/>
+          <w:szCs w:val="24"/>
+        </w:rPr>
+        <w:t xml:space="preserve">, there is an autogenerated citation </w:t>
+      </w:r>
+      <w:r>
+        <w:rPr>
+          <w:rFonts w:ascii="Times New Roman" w:hAnsi="Times New Roman" w:cs="Times New Roman"/>
+          <w:bCs/>
+          <w:sz w:val="24"/>
+          <w:szCs w:val="24"/>
+        </w:rPr>
+        <w:t>in a variety of different citation styles, including APA, Harvard, MLA, etc. Given that this</w:t>
+      </w:r>
+      <w:r>
+        <w:rPr>
+          <w:rFonts w:ascii="Times New Roman" w:hAnsi="Times New Roman" w:cs="Times New Roman"/>
+          <w:bCs/>
+          <w:sz w:val="24"/>
+          <w:szCs w:val="24"/>
+        </w:rPr>
+        <w:t xml:space="preserve"> data would a) be potentially housed in a psychology-specific repository, </w:t>
+      </w:r>
+      <w:r>
+        <w:rPr>
+          <w:rFonts w:ascii="Times New Roman" w:hAnsi="Times New Roman" w:cs="Times New Roman"/>
+          <w:bCs/>
+          <w:sz w:val="24"/>
+          <w:szCs w:val="24"/>
+        </w:rPr>
+        <w:t>APA would be the most appropriate citation style. Thus, the preferred citation would look like this:</w:t>
+      </w:r>
+    </w:p>
+    <w:p>
+      <w:pPr>
+        <w:spacing w:after="0" w:line="480" w:lineRule="auto"/>
+        <w:ind w:left="720"/>
+        <w:rPr>
+          <w:rStyle w:val="Hyperlink"/>
+          <w:rFonts w:ascii="Times New Roman" w:hAnsi="Times New Roman" w:cs="Times New Roman"/>
+          <w:bCs/>
+          <w:sz w:val="24"/>
+          <w:szCs w:val="24"/>
+        </w:rPr>
+      </w:pPr>
       <w:r>
         <w:rPr>
           <w:rFonts w:ascii="Times New Roman" w:hAnsi="Times New Roman" w:cs="Times New Roman"/>
@@ -3089,270 +3340,6 @@
           <w:szCs w:val="24"/>
         </w:rPr>
         <w:lastRenderedPageBreak/>
-        <w:t>subject, and can filter once you’ve searched for data. Once you’ve found a dataset, you can download the associated files directly. The metadata that is displayed on each platform is different as well—</w:t>
-      </w:r>
-      <w:proofErr w:type="spellStart"/>
-      <w:r>
-        <w:rPr>
-          <w:rFonts w:ascii="Times New Roman" w:hAnsi="Times New Roman" w:cs="Times New Roman"/>
-          <w:bCs/>
-          <w:sz w:val="24"/>
-          <w:szCs w:val="24"/>
-        </w:rPr>
-        <w:t>PsychArchives</w:t>
-      </w:r>
-      <w:proofErr w:type="spellEnd"/>
-      <w:r>
-        <w:rPr>
-          <w:rFonts w:ascii="Times New Roman" w:hAnsi="Times New Roman" w:cs="Times New Roman"/>
-          <w:bCs/>
-          <w:sz w:val="24"/>
-          <w:szCs w:val="24"/>
-        </w:rPr>
-        <w:t xml:space="preserve">, probably due to the breadth of objects they store in the repository uses Dublin Core elements, while </w:t>
-      </w:r>
-      <w:proofErr w:type="spellStart"/>
-      <w:r>
-        <w:rPr>
-          <w:rFonts w:ascii="Times New Roman" w:hAnsi="Times New Roman" w:cs="Times New Roman"/>
-          <w:bCs/>
-          <w:sz w:val="24"/>
-          <w:szCs w:val="24"/>
-        </w:rPr>
-        <w:t>PsychData</w:t>
-      </w:r>
-      <w:proofErr w:type="spellEnd"/>
-      <w:r>
-        <w:rPr>
-          <w:rFonts w:ascii="Times New Roman" w:hAnsi="Times New Roman" w:cs="Times New Roman"/>
-          <w:bCs/>
-          <w:sz w:val="24"/>
-          <w:szCs w:val="24"/>
-        </w:rPr>
-        <w:t xml:space="preserve"> appears to use both Dublin Core and </w:t>
-      </w:r>
-      <w:r>
-        <w:rPr>
-          <w:rFonts w:ascii="Times New Roman" w:hAnsi="Times New Roman" w:cs="Times New Roman"/>
-          <w:bCs/>
-          <w:sz w:val="24"/>
-          <w:szCs w:val="24"/>
-        </w:rPr>
-        <w:t>DDI standards.</w:t>
-      </w:r>
-      <w:r>
-        <w:rPr>
-          <w:rFonts w:ascii="Times New Roman" w:hAnsi="Times New Roman" w:cs="Times New Roman"/>
-          <w:bCs/>
-          <w:sz w:val="24"/>
-          <w:szCs w:val="24"/>
-        </w:rPr>
-        <w:t xml:space="preserve"> </w:t>
-      </w:r>
-      <w:r>
-        <w:rPr>
-          <w:rFonts w:ascii="Times New Roman" w:hAnsi="Times New Roman" w:cs="Times New Roman"/>
-          <w:bCs/>
-          <w:sz w:val="24"/>
-          <w:szCs w:val="24"/>
-        </w:rPr>
-        <w:t>What appears to be included in the Dissemination Information Package</w:t>
-      </w:r>
-      <w:r>
-        <w:rPr>
-          <w:rFonts w:ascii="Times New Roman" w:hAnsi="Times New Roman" w:cs="Times New Roman"/>
-          <w:bCs/>
-          <w:sz w:val="24"/>
-          <w:szCs w:val="24"/>
-        </w:rPr>
-        <w:t xml:space="preserve"> (DIP)</w:t>
-      </w:r>
-      <w:r>
-        <w:rPr>
-          <w:rFonts w:ascii="Times New Roman" w:hAnsi="Times New Roman" w:cs="Times New Roman"/>
-          <w:bCs/>
-          <w:sz w:val="24"/>
-          <w:szCs w:val="24"/>
-        </w:rPr>
-        <w:t xml:space="preserve"> are </w:t>
-      </w:r>
-      <w:r>
-        <w:rPr>
-          <w:rFonts w:ascii="Times New Roman" w:hAnsi="Times New Roman" w:cs="Times New Roman"/>
-          <w:bCs/>
-          <w:sz w:val="24"/>
-          <w:szCs w:val="24"/>
-        </w:rPr>
-        <w:t xml:space="preserve">the enhancement of the metadata and data deposited—by introducing and including controlled vocabularies, which isn’t really touched upon much in the submission part. The DIP would also, potentially assign a DOI to the research data, and provide linking to the study the data is supplemental to. All in all, if one is still able to submit data to </w:t>
-      </w:r>
-      <w:proofErr w:type="spellStart"/>
-      <w:r>
-        <w:rPr>
-          <w:rFonts w:ascii="Times New Roman" w:hAnsi="Times New Roman" w:cs="Times New Roman"/>
-          <w:bCs/>
-          <w:sz w:val="24"/>
-          <w:szCs w:val="24"/>
-        </w:rPr>
-        <w:t>PsychData</w:t>
-      </w:r>
-      <w:proofErr w:type="spellEnd"/>
-      <w:r>
-        <w:rPr>
-          <w:rFonts w:ascii="Times New Roman" w:hAnsi="Times New Roman" w:cs="Times New Roman"/>
-          <w:bCs/>
-          <w:sz w:val="24"/>
-          <w:szCs w:val="24"/>
-        </w:rPr>
-        <w:t xml:space="preserve">, it would be a worthwhile repository for Curwen’s datasets on music-color synesthesia. </w:t>
-      </w:r>
-    </w:p>
-    <w:p>
-      <w:pPr>
-        <w:spacing w:after="0" w:line="480" w:lineRule="auto"/>
-        <w:jc w:val="center"/>
-        <w:rPr>
-          <w:rFonts w:ascii="Times New Roman" w:hAnsi="Times New Roman" w:cs="Times New Roman"/>
-          <w:b/>
-          <w:bCs/>
-          <w:sz w:val="24"/>
-          <w:szCs w:val="24"/>
-        </w:rPr>
-      </w:pPr>
-      <w:r>
-        <w:rPr>
-          <w:rFonts w:ascii="Times New Roman" w:hAnsi="Times New Roman" w:cs="Times New Roman"/>
-          <w:b/>
-          <w:bCs/>
-          <w:sz w:val="24"/>
-          <w:szCs w:val="24"/>
-        </w:rPr>
-        <w:t>Additional Information</w:t>
-      </w:r>
-    </w:p>
-    <w:p>
-      <w:pPr>
-        <w:spacing w:after="0" w:line="480" w:lineRule="auto"/>
-        <w:rPr>
-          <w:rFonts w:ascii="Times New Roman" w:hAnsi="Times New Roman" w:cs="Times New Roman"/>
-          <w:bCs/>
-          <w:sz w:val="24"/>
-          <w:szCs w:val="24"/>
-        </w:rPr>
-      </w:pPr>
-      <w:r>
-        <w:rPr>
-          <w:rFonts w:ascii="Times New Roman" w:hAnsi="Times New Roman" w:cs="Times New Roman"/>
-          <w:b/>
-          <w:bCs/>
-          <w:sz w:val="24"/>
-          <w:szCs w:val="24"/>
-        </w:rPr>
-        <w:t>Data citation</w:t>
-      </w:r>
-    </w:p>
-    <w:p>
-      <w:pPr>
-        <w:spacing w:after="0" w:line="480" w:lineRule="auto"/>
-        <w:rPr>
-          <w:rFonts w:ascii="Times New Roman" w:hAnsi="Times New Roman" w:cs="Times New Roman"/>
-          <w:bCs/>
-          <w:sz w:val="24"/>
-          <w:szCs w:val="24"/>
-        </w:rPr>
-      </w:pPr>
-      <w:r>
-        <w:rPr>
-          <w:rFonts w:ascii="Times New Roman" w:hAnsi="Times New Roman" w:cs="Times New Roman"/>
-          <w:bCs/>
-          <w:sz w:val="24"/>
-          <w:szCs w:val="24"/>
-        </w:rPr>
-        <w:tab/>
-      </w:r>
-      <w:r>
-        <w:rPr>
-          <w:rFonts w:ascii="Times New Roman" w:hAnsi="Times New Roman" w:cs="Times New Roman"/>
-          <w:bCs/>
-          <w:sz w:val="24"/>
-          <w:szCs w:val="24"/>
-        </w:rPr>
-        <w:t xml:space="preserve">As there is no study available or published by Curwen that details this data, having a consistent citation would be extremely important for anyone who might need to find this dataset. </w:t>
-      </w:r>
-      <w:r>
-        <w:rPr>
-          <w:rFonts w:ascii="Times New Roman" w:hAnsi="Times New Roman" w:cs="Times New Roman"/>
-          <w:bCs/>
-          <w:sz w:val="24"/>
-          <w:szCs w:val="24"/>
-        </w:rPr>
-        <w:t xml:space="preserve">As this dataset was given a DOI through </w:t>
-      </w:r>
-      <w:proofErr w:type="spellStart"/>
-      <w:r>
-        <w:rPr>
-          <w:rFonts w:ascii="Times New Roman" w:hAnsi="Times New Roman" w:cs="Times New Roman"/>
-          <w:bCs/>
-          <w:sz w:val="24"/>
-          <w:szCs w:val="24"/>
-        </w:rPr>
-        <w:t>DataCite</w:t>
-      </w:r>
-      <w:proofErr w:type="spellEnd"/>
-      <w:r>
-        <w:rPr>
-          <w:rFonts w:ascii="Times New Roman" w:hAnsi="Times New Roman" w:cs="Times New Roman"/>
-          <w:bCs/>
-          <w:sz w:val="24"/>
-          <w:szCs w:val="24"/>
-        </w:rPr>
-        <w:t xml:space="preserve">, there is an autogenerated citation </w:t>
-      </w:r>
-      <w:r>
-        <w:rPr>
-          <w:rFonts w:ascii="Times New Roman" w:hAnsi="Times New Roman" w:cs="Times New Roman"/>
-          <w:bCs/>
-          <w:sz w:val="24"/>
-          <w:szCs w:val="24"/>
-        </w:rPr>
-        <w:t>in a variety of different citation styles, including APA, Harvard, MLA, etc. Given that this</w:t>
-      </w:r>
-      <w:r>
-        <w:rPr>
-          <w:rFonts w:ascii="Times New Roman" w:hAnsi="Times New Roman" w:cs="Times New Roman"/>
-          <w:bCs/>
-          <w:sz w:val="24"/>
-          <w:szCs w:val="24"/>
-        </w:rPr>
-        <w:t xml:space="preserve"> data would a) be potentially housed in a psychology-specific repository, </w:t>
-      </w:r>
-      <w:r>
-        <w:rPr>
-          <w:rFonts w:ascii="Times New Roman" w:hAnsi="Times New Roman" w:cs="Times New Roman"/>
-          <w:bCs/>
-          <w:sz w:val="24"/>
-          <w:szCs w:val="24"/>
-        </w:rPr>
-        <w:t>APA would be the most appropriate citation style. Thus, the preferred citation would look like this:</w:t>
-      </w:r>
-    </w:p>
-    <w:p>
-      <w:pPr>
-        <w:spacing w:after="0" w:line="480" w:lineRule="auto"/>
-        <w:ind w:left="720"/>
-        <w:rPr>
-          <w:rFonts w:ascii="Times New Roman" w:hAnsi="Times New Roman" w:cs="Times New Roman"/>
-          <w:bCs/>
-          <w:sz w:val="24"/>
-          <w:szCs w:val="24"/>
-        </w:rPr>
-      </w:pPr>
-      <w:r>
-        <w:rPr>
-          <w:rFonts w:ascii="Times New Roman" w:hAnsi="Times New Roman" w:cs="Times New Roman"/>
-          <w:bCs/>
-          <w:sz w:val="24"/>
-          <w:szCs w:val="24"/>
-        </w:rPr>
         <w:t xml:space="preserve">Curwen, C. (2020). </w:t>
       </w:r>
       <w:proofErr w:type="spellStart"/>
@@ -3416,7 +3403,153 @@
           <w:sz w:val="24"/>
           <w:szCs w:val="24"/>
         </w:rPr>
-        <w:t>This citation includes the title of the dataset, the researcher, the publisher, and a DOI link.</w:t>
+        <w:t>Another appropriate citation style, based on where the research was located, is the Harvard Citation style. This style would cite the dataset in this way:</w:t>
+      </w:r>
+    </w:p>
+    <w:p>
+      <w:pPr>
+        <w:spacing w:after="0" w:line="480" w:lineRule="auto"/>
+        <w:ind w:left="720"/>
+        <w:rPr>
+          <w:rFonts w:ascii="Times New Roman" w:hAnsi="Times New Roman" w:cs="Times New Roman"/>
+          <w:bCs/>
+          <w:sz w:val="24"/>
+          <w:szCs w:val="24"/>
+        </w:rPr>
+      </w:pPr>
+      <w:r>
+        <w:rPr>
+          <w:rFonts w:ascii="Times New Roman" w:hAnsi="Times New Roman" w:cs="Times New Roman"/>
+          <w:bCs/>
+          <w:sz w:val="24"/>
+          <w:szCs w:val="24"/>
+        </w:rPr>
+        <w:t xml:space="preserve">Curwen, C. </w:t>
+      </w:r>
+      <w:proofErr w:type="spellStart"/>
+      <w:r>
+        <w:rPr>
+          <w:rFonts w:ascii="Times New Roman" w:hAnsi="Times New Roman" w:cs="Times New Roman"/>
+          <w:bCs/>
+          <w:i/>
+          <w:sz w:val="24"/>
+          <w:szCs w:val="24"/>
+        </w:rPr>
+        <w:t>Synaesthesia</w:t>
+      </w:r>
+      <w:proofErr w:type="spellEnd"/>
+      <w:r>
+        <w:rPr>
+          <w:rFonts w:ascii="Times New Roman" w:hAnsi="Times New Roman" w:cs="Times New Roman"/>
+          <w:bCs/>
+          <w:i/>
+          <w:sz w:val="24"/>
+          <w:szCs w:val="24"/>
+        </w:rPr>
+        <w:t xml:space="preserve"> for reading written musical keys, </w:t>
+      </w:r>
+      <w:r>
+        <w:rPr>
+          <w:rFonts w:ascii="Times New Roman" w:hAnsi="Times New Roman" w:cs="Times New Roman"/>
+          <w:bCs/>
+          <w:sz w:val="24"/>
+          <w:szCs w:val="24"/>
+        </w:rPr>
+        <w:t xml:space="preserve">The University of Sheffield, Sheffield, Dataset, DOI: </w:t>
+      </w:r>
+      <w:proofErr w:type="gramStart"/>
+      <w:r>
+        <w:rPr>
+          <w:rFonts w:ascii="Times New Roman" w:hAnsi="Times New Roman" w:cs="Times New Roman"/>
+          <w:bCs/>
+          <w:sz w:val="24"/>
+          <w:szCs w:val="24"/>
+        </w:rPr>
+        <w:t>10.15131/SHEF.DATA.13140086.V</w:t>
+      </w:r>
+      <w:proofErr w:type="gramEnd"/>
+      <w:r>
+        <w:rPr>
+          <w:rFonts w:ascii="Times New Roman" w:hAnsi="Times New Roman" w:cs="Times New Roman"/>
+          <w:bCs/>
+          <w:sz w:val="24"/>
+          <w:szCs w:val="24"/>
+        </w:rPr>
+        <w:t>2</w:t>
+      </w:r>
+      <w:r>
+        <w:rPr>
+          <w:rFonts w:ascii="Times New Roman" w:hAnsi="Times New Roman" w:cs="Times New Roman"/>
+          <w:bCs/>
+          <w:sz w:val="24"/>
+          <w:szCs w:val="24"/>
+        </w:rPr>
+        <w:t>, viewed 9 March 2021, &lt;</w:t>
+      </w:r>
+      <w:r>
+        <w:rPr>
+          <w:rFonts w:ascii="Times New Roman" w:hAnsi="Times New Roman" w:cs="Times New Roman"/>
+          <w:bCs/>
+          <w:sz w:val="24"/>
+          <w:szCs w:val="24"/>
+        </w:rPr>
+        <w:t>https://figshare.shef.ac.uk/articles/dataset/Synaesthesia_for_written_musical_keys/13140086/2</w:t>
+      </w:r>
+      <w:r>
+        <w:rPr>
+          <w:rFonts w:ascii="Times New Roman" w:hAnsi="Times New Roman" w:cs="Times New Roman"/>
+          <w:bCs/>
+          <w:sz w:val="24"/>
+          <w:szCs w:val="24"/>
+        </w:rPr>
+        <w:t>&gt;</w:t>
+      </w:r>
+    </w:p>
+    <w:p>
+      <w:pPr>
+        <w:spacing w:after="0" w:line="480" w:lineRule="auto"/>
+        <w:rPr>
+          <w:rFonts w:ascii="Times New Roman" w:hAnsi="Times New Roman" w:cs="Times New Roman"/>
+          <w:bCs/>
+          <w:sz w:val="24"/>
+          <w:szCs w:val="24"/>
+        </w:rPr>
+      </w:pPr>
+      <w:r>
+        <w:rPr>
+          <w:rFonts w:ascii="Times New Roman" w:hAnsi="Times New Roman" w:cs="Times New Roman"/>
+          <w:bCs/>
+          <w:sz w:val="24"/>
+          <w:szCs w:val="24"/>
+        </w:rPr>
+        <w:t>Both</w:t>
+      </w:r>
+      <w:r>
+        <w:rPr>
+          <w:rFonts w:ascii="Times New Roman" w:hAnsi="Times New Roman" w:cs="Times New Roman"/>
+          <w:bCs/>
+          <w:sz w:val="24"/>
+          <w:szCs w:val="24"/>
+        </w:rPr>
+        <w:t xml:space="preserve"> citation</w:t>
+      </w:r>
+      <w:r>
+        <w:rPr>
+          <w:rFonts w:ascii="Times New Roman" w:hAnsi="Times New Roman" w:cs="Times New Roman"/>
+          <w:bCs/>
+          <w:sz w:val="24"/>
+          <w:szCs w:val="24"/>
+        </w:rPr>
+        <w:t>s</w:t>
+      </w:r>
+      <w:r>
+        <w:rPr>
+          <w:rFonts w:ascii="Times New Roman" w:hAnsi="Times New Roman" w:cs="Times New Roman"/>
+          <w:bCs/>
+          <w:sz w:val="24"/>
+          <w:szCs w:val="24"/>
+        </w:rPr>
+        <w:t xml:space="preserve"> include the title of the dataset, the researcher, the publisher, and a DOI.</w:t>
       </w:r>
     </w:p>
     <w:p>
@@ -3440,6 +3573,8 @@
         </w:rPr>
         <w:t>Long term preservation</w:t>
       </w:r>
+      <w:bookmarkStart w:id="0" w:name="_GoBack"/>
+      <w:bookmarkEnd w:id="0"/>
     </w:p>
     <w:p>
       <w:pPr>
@@ -3459,7 +3594,6 @@
           <w:sz w:val="24"/>
           <w:szCs w:val="24"/>
         </w:rPr>
-        <w:lastRenderedPageBreak/>
         <w:tab/>
       </w:r>
       <w:r>
@@ -3627,7 +3761,17 @@
           <w:sz w:val="24"/>
           <w:szCs w:val="24"/>
         </w:rPr>
-        <w:t>, as they are funded and created by a European research institute, has the ability to make long-term preservation</w:t>
+        <w:t xml:space="preserve">, as they are funded and </w:t>
+      </w:r>
+      <w:r>
+        <w:rPr>
+          <w:rFonts w:ascii="Times New Roman" w:hAnsi="Times New Roman" w:cs="Times New Roman"/>
+          <w:bCs/>
+          <w:sz w:val="24"/>
+          <w:szCs w:val="24"/>
+        </w:rPr>
+        <w:lastRenderedPageBreak/>
+        <w:t>created by a European research institute, has the ability to make long-term preservation</w:t>
       </w:r>
       <w:r>
         <w:rPr>
@@ -3845,16 +3989,7 @@
           <w:sz w:val="24"/>
           <w:szCs w:val="24"/>
         </w:rPr>
-        <w:t xml:space="preserve"> </w:t>
-      </w:r>
-      <w:r>
-        <w:rPr>
-          <w:rFonts w:ascii="Times New Roman" w:hAnsi="Times New Roman" w:cs="Times New Roman"/>
-          <w:bCs/>
-          <w:sz w:val="24"/>
-          <w:szCs w:val="24"/>
-        </w:rPr>
-        <w:t>(</w:t>
+        <w:t xml:space="preserve"> (</w:t>
       </w:r>
       <w:r>
         <w:rPr>
@@ -3890,16 +4025,7 @@
           <w:sz w:val="24"/>
           <w:szCs w:val="24"/>
         </w:rPr>
-        <w:t>, Examples section, para. 2)</w:t>
-      </w:r>
-      <w:r>
-        <w:rPr>
-          <w:rFonts w:ascii="Times New Roman" w:hAnsi="Times New Roman" w:cs="Times New Roman"/>
-          <w:bCs/>
-          <w:sz w:val="24"/>
-          <w:szCs w:val="24"/>
-        </w:rPr>
-        <w:t xml:space="preserve">; thus, having this license still makes sense if depositing the datasets elsewhere. </w:t>
+        <w:t xml:space="preserve">, Examples section, para. 2); thus, having this license still makes sense if depositing the datasets elsewhere. </w:t>
       </w:r>
     </w:p>
     <w:p>
@@ -3969,17 +4095,7 @@
           <w:sz w:val="24"/>
           <w:szCs w:val="24"/>
         </w:rPr>
-        <w:t xml:space="preserve">metadata there is on the </w:t>
-      </w:r>
-      <w:r>
-        <w:rPr>
-          <w:rFonts w:ascii="Times New Roman" w:hAnsi="Times New Roman" w:cs="Times New Roman"/>
-          <w:bCs/>
-          <w:sz w:val="24"/>
-          <w:szCs w:val="24"/>
-        </w:rPr>
-        <w:lastRenderedPageBreak/>
-        <w:t>study, it looks like any private information has already been anonymized. Participants in the study were split into two groups—one with nine synesthetes, and one with nine ‘controls’ (presumably, people without music-color synesthesia)—but they were labeled by participant number, and it is unclear if that is a persistent and unchanging number across the six experiments. Thus, any human identifiable data has been anonymized to the</w:t>
+        <w:t>metadata there is on the study, it looks like any private information has already been anonymized. Participants in the study were split into two groups—one with nine synesthetes, and one with nine ‘controls’ (presumably, people without music-color synesthesia)—but they were labeled by participant number, and it is unclear if that is a persistent and unchanging number across the six experiments. Thus, any human identifiable data has been anonymized to the</w:t>
       </w:r>
       <w:r>
         <w:rPr>
@@ -4369,6 +4485,7 @@
         <w:spacing w:after="0" w:line="480" w:lineRule="auto"/>
         <w:ind w:left="720" w:hanging="720"/>
         <w:rPr>
+          <w:rStyle w:val="Hyperlink"/>
           <w:rFonts w:ascii="Times New Roman" w:hAnsi="Times New Roman" w:cs="Times New Roman"/>
           <w:sz w:val="24"/>
           <w:szCs w:val="24"/>
@@ -4419,6 +4536,79 @@
           <w:t>https://www.psycharchives.org/static/about/technical_guidelines.pdf</w:t>
         </w:r>
       </w:hyperlink>
+    </w:p>
+    <w:p>
+      <w:pPr>
+        <w:spacing w:after="0" w:line="480" w:lineRule="auto"/>
+        <w:ind w:left="720" w:hanging="720"/>
+        <w:rPr>
+          <w:rFonts w:ascii="Times New Roman" w:hAnsi="Times New Roman" w:cs="Times New Roman"/>
+          <w:sz w:val="24"/>
+          <w:szCs w:val="24"/>
+        </w:rPr>
+      </w:pPr>
+      <w:r>
+        <w:rPr>
+          <w:rFonts w:ascii="Times New Roman" w:hAnsi="Times New Roman" w:cs="Times New Roman"/>
+          <w:bCs/>
+          <w:i/>
+          <w:sz w:val="24"/>
+          <w:szCs w:val="24"/>
+        </w:rPr>
+        <w:t xml:space="preserve">Submission guidelines for supplementary materials in </w:t>
+      </w:r>
+      <w:proofErr w:type="spellStart"/>
+      <w:r>
+        <w:rPr>
+          <w:rFonts w:ascii="Times New Roman" w:hAnsi="Times New Roman" w:cs="Times New Roman"/>
+          <w:bCs/>
+          <w:i/>
+          <w:sz w:val="24"/>
+          <w:szCs w:val="24"/>
+        </w:rPr>
+        <w:t>PsychArchives</w:t>
+      </w:r>
+      <w:proofErr w:type="spellEnd"/>
+      <w:r>
+        <w:rPr>
+          <w:rFonts w:ascii="Times New Roman" w:hAnsi="Times New Roman" w:cs="Times New Roman"/>
+          <w:bCs/>
+          <w:i/>
+          <w:sz w:val="24"/>
+          <w:szCs w:val="24"/>
+        </w:rPr>
+        <w:t xml:space="preserve">. </w:t>
+      </w:r>
+      <w:r>
+        <w:rPr>
+          <w:rFonts w:ascii="Times New Roman" w:hAnsi="Times New Roman" w:cs="Times New Roman"/>
+          <w:bCs/>
+          <w:sz w:val="24"/>
+          <w:szCs w:val="24"/>
+        </w:rPr>
+        <w:t xml:space="preserve">(n.d.). Psycharchives.org. Retrieved March 9, 2021 from </w:t>
+      </w:r>
+      <w:hyperlink r:id="rId19" w:history="1">
+        <w:r>
+          <w:rPr>
+            <w:rStyle w:val="Hyperlink"/>
+            <w:rFonts w:ascii="Times New Roman" w:hAnsi="Times New Roman" w:cs="Times New Roman"/>
+            <w:bCs/>
+            <w:sz w:val="24"/>
+            <w:szCs w:val="24"/>
+          </w:rPr>
+          <w:t>https://www.psycharchives.org/static/about/PsychArchives_Guidelines_Supplements.pdf</w:t>
+        </w:r>
+      </w:hyperlink>
+      <w:r>
+        <w:rPr>
+          <w:rFonts w:ascii="Times New Roman" w:hAnsi="Times New Roman" w:cs="Times New Roman"/>
+          <w:bCs/>
+          <w:sz w:val="24"/>
+          <w:szCs w:val="24"/>
+        </w:rPr>
+        <w:t xml:space="preserve"> </w:t>
+      </w:r>
       <w:r>
         <w:rPr>
           <w:rFonts w:ascii="Times New Roman" w:hAnsi="Times New Roman" w:cs="Times New Roman"/>
@@ -4470,7 +4660,7 @@
       <w:r>
         <w:t xml:space="preserve"> </w:t>
       </w:r>
-      <w:hyperlink r:id="rId19" w:history="1">
+      <w:hyperlink r:id="rId20" w:history="1">
         <w:r>
           <w:rPr>
             <w:rStyle w:val="Hyperlink"/>
@@ -4526,7 +4716,7 @@
         </w:rPr>
         <w:t xml:space="preserve"> for reading and playing musical keys” paper: </w:t>
       </w:r>
-      <w:hyperlink r:id="rId20" w:history="1">
+      <w:hyperlink r:id="rId21" w:history="1">
         <w:r>
           <w:rPr>
             <w:rStyle w:val="Hyperlink"/>
@@ -4592,7 +4782,7 @@
         </w:rPr>
         <w:t xml:space="preserve">: </w:t>
       </w:r>
-      <w:hyperlink r:id="rId21" w:history="1">
+      <w:hyperlink r:id="rId22" w:history="1">
         <w:r>
           <w:rPr>
             <w:rStyle w:val="Hyperlink"/>
@@ -4659,7 +4849,7 @@
           <w:szCs w:val="24"/>
         </w:rPr>
       </w:pPr>
-      <w:hyperlink r:id="rId22" w:history="1">
+      <w:hyperlink r:id="rId23" w:history="1">
         <w:r>
           <w:rPr>
             <w:rStyle w:val="Hyperlink"/>
@@ -4698,7 +4888,7 @@
         </w:rPr>
         <w:t xml:space="preserve">Fields of Research schema/vocabulary: </w:t>
       </w:r>
-      <w:hyperlink r:id="rId23" w:history="1">
+      <w:hyperlink r:id="rId24" w:history="1">
         <w:r>
           <w:rPr>
             <w:rStyle w:val="Hyperlink"/>
@@ -4753,7 +4943,7 @@
         </w:rPr>
         <w:t xml:space="preserve"> </w:t>
       </w:r>
-      <w:hyperlink r:id="rId24" w:history="1">
+      <w:hyperlink r:id="rId25" w:history="1">
         <w:r>
           <w:rPr>
             <w:rStyle w:val="Hyperlink"/>
@@ -4803,7 +4993,7 @@
       <w:r>
         <w:t xml:space="preserve"> </w:t>
       </w:r>
-      <w:hyperlink r:id="rId25" w:history="1">
+      <w:hyperlink r:id="rId26" w:history="1">
         <w:r>
           <w:rPr>
             <w:rStyle w:val="Hyperlink"/>
@@ -4853,7 +5043,7 @@
       <w:r>
         <w:t xml:space="preserve"> </w:t>
       </w:r>
-      <w:hyperlink r:id="rId26" w:history="1">
+      <w:hyperlink r:id="rId27" w:history="1">
         <w:r>
           <w:rPr>
             <w:rStyle w:val="Hyperlink"/>
@@ -4975,7 +5165,7 @@
         </w:rPr>
         <w:t xml:space="preserve">94-106. </w:t>
       </w:r>
-      <w:hyperlink r:id="rId27" w:history="1">
+      <w:hyperlink r:id="rId28" w:history="1">
         <w:r>
           <w:rPr>
             <w:rStyle w:val="Hyperlink"/>
@@ -5077,7 +5267,7 @@
         </w:rPr>
         <w:t xml:space="preserve">, 1-20. </w:t>
       </w:r>
-      <w:hyperlink r:id="rId28" w:history="1">
+      <w:hyperlink r:id="rId29" w:history="1">
         <w:r>
           <w:rPr>
             <w:rStyle w:val="Hyperlink"/>
@@ -5121,7 +5311,7 @@
     </w:p>
     <w:p/>
     <w:sectPr>
-      <w:headerReference w:type="default" r:id="rId29"/>
+      <w:headerReference w:type="default" r:id="rId30"/>
       <w:pgSz w:w="12240" w:h="15840"/>
       <w:pgMar w:top="1440" w:right="1440" w:bottom="1440" w:left="1440" w:header="720" w:footer="720" w:gutter="0"/>
       <w:cols w:space="720"/>
@@ -5314,7 +5504,21 @@
             <w:rStyle w:val="Hyperlink"/>
             <w:rFonts w:ascii="Times New Roman" w:hAnsi="Times New Roman" w:cs="Times New Roman"/>
           </w:rPr>
-          <w:t>on this page</w:t>
+          <w:t xml:space="preserve">on this </w:t>
+        </w:r>
+        <w:r>
+          <w:rPr>
+            <w:rStyle w:val="Hyperlink"/>
+            <w:rFonts w:ascii="Times New Roman" w:hAnsi="Times New Roman" w:cs="Times New Roman"/>
+          </w:rPr>
+          <w:t xml:space="preserve">“Giving Data” </w:t>
+        </w:r>
+        <w:r>
+          <w:rPr>
+            <w:rStyle w:val="Hyperlink"/>
+            <w:rFonts w:ascii="Times New Roman" w:hAnsi="Times New Roman" w:cs="Times New Roman"/>
+          </w:rPr>
+          <w:t>page</w:t>
         </w:r>
       </w:hyperlink>
       <w:r>
@@ -6201,6 +6405,104 @@
     <w:uiPriority w:val="99"/>
     <w:rsid w:val="00EA3AE6"/>
   </w:style>
+  <w:style w:type="character" w:styleId="CommentReference">
+    <w:name w:val="annotation reference"/>
+    <w:basedOn w:val="DefaultParagraphFont"/>
+    <w:uiPriority w:val="99"/>
+    <w:semiHidden/>
+    <w:unhideWhenUsed/>
+    <w:rsid w:val="009832D7"/>
+    <w:rPr>
+      <w:sz w:val="16"/>
+      <w:szCs w:val="16"/>
+    </w:rPr>
+  </w:style>
+  <w:style w:type="paragraph" w:styleId="CommentText">
+    <w:name w:val="annotation text"/>
+    <w:basedOn w:val="Normal"/>
+    <w:link w:val="CommentTextChar"/>
+    <w:uiPriority w:val="99"/>
+    <w:semiHidden/>
+    <w:unhideWhenUsed/>
+    <w:rsid w:val="009832D7"/>
+    <w:pPr>
+      <w:spacing w:line="240" w:lineRule="auto"/>
+    </w:pPr>
+    <w:rPr>
+      <w:sz w:val="20"/>
+      <w:szCs w:val="20"/>
+    </w:rPr>
+  </w:style>
+  <w:style w:type="character" w:customStyle="1" w:styleId="CommentTextChar">
+    <w:name w:val="Comment Text Char"/>
+    <w:basedOn w:val="DefaultParagraphFont"/>
+    <w:link w:val="CommentText"/>
+    <w:uiPriority w:val="99"/>
+    <w:semiHidden/>
+    <w:rsid w:val="009832D7"/>
+    <w:rPr>
+      <w:sz w:val="20"/>
+      <w:szCs w:val="20"/>
+    </w:rPr>
+  </w:style>
+  <w:style w:type="paragraph" w:styleId="CommentSubject">
+    <w:name w:val="annotation subject"/>
+    <w:basedOn w:val="CommentText"/>
+    <w:next w:val="CommentText"/>
+    <w:link w:val="CommentSubjectChar"/>
+    <w:uiPriority w:val="99"/>
+    <w:semiHidden/>
+    <w:unhideWhenUsed/>
+    <w:rsid w:val="009832D7"/>
+    <w:rPr>
+      <w:b/>
+      <w:bCs/>
+    </w:rPr>
+  </w:style>
+  <w:style w:type="character" w:customStyle="1" w:styleId="CommentSubjectChar">
+    <w:name w:val="Comment Subject Char"/>
+    <w:basedOn w:val="CommentTextChar"/>
+    <w:link w:val="CommentSubject"/>
+    <w:uiPriority w:val="99"/>
+    <w:semiHidden/>
+    <w:rsid w:val="009832D7"/>
+    <w:rPr>
+      <w:b/>
+      <w:bCs/>
+      <w:sz w:val="20"/>
+      <w:szCs w:val="20"/>
+    </w:rPr>
+  </w:style>
+  <w:style w:type="paragraph" w:styleId="BalloonText">
+    <w:name w:val="Balloon Text"/>
+    <w:basedOn w:val="Normal"/>
+    <w:link w:val="BalloonTextChar"/>
+    <w:uiPriority w:val="99"/>
+    <w:semiHidden/>
+    <w:unhideWhenUsed/>
+    <w:rsid w:val="009832D7"/>
+    <w:pPr>
+      <w:spacing w:after="0" w:line="240" w:lineRule="auto"/>
+    </w:pPr>
+    <w:rPr>
+      <w:rFonts w:ascii="Segoe UI" w:hAnsi="Segoe UI" w:cs="Segoe UI"/>
+      <w:sz w:val="18"/>
+      <w:szCs w:val="18"/>
+    </w:rPr>
+  </w:style>
+  <w:style w:type="character" w:customStyle="1" w:styleId="BalloonTextChar">
+    <w:name w:val="Balloon Text Char"/>
+    <w:basedOn w:val="DefaultParagraphFont"/>
+    <w:link w:val="BalloonText"/>
+    <w:uiPriority w:val="99"/>
+    <w:semiHidden/>
+    <w:rsid w:val="009832D7"/>
+    <w:rPr>
+      <w:rFonts w:ascii="Segoe UI" w:hAnsi="Segoe UI" w:cs="Segoe UI"/>
+      <w:sz w:val="18"/>
+      <w:szCs w:val="18"/>
+    </w:rPr>
+  </w:style>
 </w:styles>
 </file>
 
@@ -6711,18 +7013,18 @@
 </file>
 
 <file path=customXml/item2.xml><?xml version="1.0" encoding="utf-8"?>
+<p:properties xmlns:p="http://schemas.microsoft.com/office/2006/metadata/properties" xmlns:xsi="http://www.w3.org/2001/XMLSchema-instance" xmlns:pc="http://schemas.microsoft.com/office/infopath/2007/PartnerControls">
+  <documentManagement/>
+</p:properties>
+</file>
+
+<file path=customXml/item3.xml><?xml version="1.0" encoding="utf-8"?>
 <?mso-contentType ?>
 <FormTemplates xmlns="http://schemas.microsoft.com/sharepoint/v3/contenttype/forms">
   <Display>DocumentLibraryForm</Display>
   <Edit>DocumentLibraryForm</Edit>
   <New>DocumentLibraryForm</New>
 </FormTemplates>
-</file>
-
-<file path=customXml/item3.xml><?xml version="1.0" encoding="utf-8"?>
-<p:properties xmlns:p="http://schemas.microsoft.com/office/2006/metadata/properties" xmlns:xsi="http://www.w3.org/2001/XMLSchema-instance" xmlns:pc="http://schemas.microsoft.com/office/infopath/2007/PartnerControls">
-  <documentManagement/>
-</p:properties>
 </file>
 
 <file path=customXml/itemProps1.xml><?xml version="1.0" encoding="utf-8"?>
@@ -6745,26 +7047,18 @@
 </file>
 
 <file path=customXml/itemProps2.xml><?xml version="1.0" encoding="utf-8"?>
+<ds:datastoreItem xmlns:ds="http://schemas.openxmlformats.org/officeDocument/2006/customXml" ds:itemID="{1A0CE44C-3827-4BAD-BA03-6BD7A680FAA5}">
+  <ds:schemaRefs>
+    <ds:schemaRef ds:uri="http://schemas.microsoft.com/office/2006/metadata/properties"/>
+    <ds:schemaRef ds:uri="http://schemas.microsoft.com/office/infopath/2007/PartnerControls"/>
+  </ds:schemaRefs>
+</ds:datastoreItem>
+</file>
+
+<file path=customXml/itemProps3.xml><?xml version="1.0" encoding="utf-8"?>
 <ds:datastoreItem xmlns:ds="http://schemas.openxmlformats.org/officeDocument/2006/customXml" ds:itemID="{B99D0545-EC69-43B7-9714-E9DCE68F1EFE}">
   <ds:schemaRefs>
     <ds:schemaRef ds:uri="http://schemas.microsoft.com/sharepoint/v3/contenttype/forms"/>
   </ds:schemaRefs>
 </ds:datastoreItem>
-</file>
-
-<file path=customXml/itemProps3.xml><?xml version="1.0" encoding="utf-8"?>
-<ds:datastoreItem xmlns:ds="http://schemas.openxmlformats.org/officeDocument/2006/customXml" ds:itemID="{1A0CE44C-3827-4BAD-BA03-6BD7A680FAA5}">
-  <ds:schemaRefs>
-    <ds:schemaRef ds:uri="http://schemas.microsoft.com/office/2006/documentManagement/types"/>
-    <ds:schemaRef ds:uri="http://schemas.microsoft.com/office/2006/metadata/properties"/>
-    <ds:schemaRef ds:uri="http://purl.org/dc/elements/1.1/"/>
-    <ds:schemaRef ds:uri="c61a5802-55e5-4b1d-84b9-06c0b493ae90"/>
-    <ds:schemaRef ds:uri="http://schemas.openxmlformats.org/package/2006/metadata/core-properties"/>
-    <ds:schemaRef ds:uri="ab03a300-9f5d-4883-a074-635a26b90c4f"/>
-    <ds:schemaRef ds:uri="http://purl.org/dc/terms/"/>
-    <ds:schemaRef ds:uri="http://schemas.microsoft.com/office/infopath/2007/PartnerControls"/>
-    <ds:schemaRef ds:uri="http://www.w3.org/XML/1998/namespace"/>
-    <ds:schemaRef ds:uri="http://purl.org/dc/dcmitype/"/>
-  </ds:schemaRefs>
-</ds:datastoreItem>
 </file>
</xml_diff>